<commit_message>
update lan thu n
</commit_message>
<xml_diff>
--- a/QuanLyDatMuaVeTauSRS.docx
+++ b/QuanLyDatMuaVeTauSRS.docx
@@ -6456,10 +6456,10 @@
           <w:noProof/>
         </w:rPr>
         <w:drawing>
-          <wp:inline distT="0" distB="0" distL="0" distR="0" wp14:anchorId="59ABC71C" wp14:editId="7D34AD4E">
+          <wp:inline distT="0" distB="0" distL="0" distR="0" wp14:anchorId="2548861E" wp14:editId="6C722AC4">
             <wp:extent cx="5523865" cy="5373370"/>
             <wp:effectExtent l="0" t="0" r="0" b="0"/>
-            <wp:docPr id="3" name="Picture 3" descr="Diagram&#10;&#10;Description automatically generated"/>
+            <wp:docPr id="10" name="Picture 10" descr="Diagram&#10;&#10;Description automatically generated"/>
             <wp:cNvGraphicFramePr>
               <a:graphicFrameLocks xmlns:a="http://schemas.openxmlformats.org/drawingml/2006/main" noChangeAspect="1"/>
             </wp:cNvGraphicFramePr>
@@ -6467,7 +6467,7 @@
               <a:graphicData uri="http://schemas.openxmlformats.org/drawingml/2006/picture">
                 <pic:pic xmlns:pic="http://schemas.openxmlformats.org/drawingml/2006/picture">
                   <pic:nvPicPr>
-                    <pic:cNvPr id="3" name="Picture 3" descr="Diagram&#10;&#10;Description automatically generated"/>
+                    <pic:cNvPr id="10" name="Picture 10" descr="Diagram&#10;&#10;Description automatically generated"/>
                     <pic:cNvPicPr/>
                   </pic:nvPicPr>
                   <pic:blipFill>
@@ -6502,79 +6502,20 @@
       <w:pPr>
         <w:pStyle w:val="Caption"/>
         <w:jc w:val="center"/>
-        <w:rPr>
-          <w:rFonts w:ascii="Times New Roman" w:hAnsi="Times New Roman"/>
-          <w:i w:val="0"/>
-          <w:iCs w:val="0"/>
-          <w:color w:val="auto"/>
-          <w:sz w:val="26"/>
-          <w:szCs w:val="26"/>
-        </w:rPr>
-      </w:pPr>
-      <w:r>
-        <w:rPr>
-          <w:i w:val="0"/>
-          <w:iCs w:val="0"/>
-          <w:color w:val="auto"/>
-        </w:rPr>
+      </w:pPr>
+      <w:r>
         <w:t xml:space="preserve">Hình </w:t>
       </w:r>
-      <w:r>
-        <w:rPr>
-          <w:i w:val="0"/>
-          <w:iCs w:val="0"/>
-          <w:color w:val="auto"/>
-        </w:rPr>
-        <w:fldChar w:fldCharType="begin"/>
-      </w:r>
-      <w:r>
-        <w:rPr>
-          <w:i w:val="0"/>
-          <w:iCs w:val="0"/>
-          <w:color w:val="auto"/>
-        </w:rPr>
-        <w:instrText xml:space="preserve"> SEQ Hình \* ARABIC </w:instrText>
-      </w:r>
-      <w:r>
-        <w:rPr>
-          <w:i w:val="0"/>
-          <w:iCs w:val="0"/>
-          <w:color w:val="auto"/>
-        </w:rPr>
-        <w:fldChar w:fldCharType="separate"/>
-      </w:r>
-      <w:r>
-        <w:rPr>
-          <w:i w:val="0"/>
-          <w:iCs w:val="0"/>
-          <w:noProof/>
-          <w:color w:val="auto"/>
-        </w:rPr>
-        <w:t>1</w:t>
-      </w:r>
-      <w:r>
-        <w:rPr>
-          <w:i w:val="0"/>
-          <w:iCs w:val="0"/>
-          <w:color w:val="auto"/>
-        </w:rPr>
-        <w:fldChar w:fldCharType="end"/>
-      </w:r>
-      <w:r>
-        <w:rPr>
-          <w:i w:val="0"/>
-          <w:iCs w:val="0"/>
-          <w:color w:val="auto"/>
-        </w:rPr>
-        <w:t>: Sơ đồ Use-case</w:t>
-      </w:r>
-      <w:r>
-        <w:rPr>
-          <w:i w:val="0"/>
-          <w:iCs w:val="0"/>
-          <w:color w:val="auto"/>
-        </w:rPr>
-        <w:t xml:space="preserve"> tổng quát</w:t>
+      <w:fldSimple w:instr=" SEQ Hình \* ARABIC ">
+        <w:r>
+          <w:rPr>
+            <w:noProof/>
+          </w:rPr>
+          <w:t>1</w:t>
+        </w:r>
+      </w:fldSimple>
+      <w:r>
+        <w:t>: Use-case tổng quát</w:t>
       </w:r>
     </w:p>
     <w:p>
@@ -6689,7 +6630,23 @@
           <w:szCs w:val="26"/>
         </w:rPr>
         <w:lastRenderedPageBreak/>
-        <w:t>Quản lý hủy vé : người quản lý có thể hủy một số vé nào đó tuỳ theo nhu cầu của khách hàng và mức độ cho phép của công ty. Người quản lý có thể dựa vào thời gian đặc vé trước đó mà có thể quyết định hủy vé hay không. Chức năng này giúp cho công ty trách việc hủy vé quá nhiều cũng như là không làm cho khách hàng khó xử</w:t>
+        <w:t xml:space="preserve">Quản lý hủy vé : người quản lý có thể hủy một số vé nào đó tuỳ theo nhu cầu của khách hàng và mức độ cho phép của công ty. </w:t>
+      </w:r>
+      <w:r>
+        <w:rPr>
+          <w:rFonts w:ascii="Times New Roman" w:hAnsi="Times New Roman"/>
+          <w:sz w:val="26"/>
+          <w:szCs w:val="26"/>
+        </w:rPr>
+        <w:t>Dựa</w:t>
+      </w:r>
+      <w:r>
+        <w:rPr>
+          <w:rFonts w:ascii="Times New Roman" w:hAnsi="Times New Roman"/>
+          <w:sz w:val="26"/>
+          <w:szCs w:val="26"/>
+        </w:rPr>
+        <w:t xml:space="preserve"> vào thời gian đặc vé trước đó mà có thể quyết định hủy vé hay không. Chức năng này giúp cho công ty trách việc hủy vé quá nhiều cũng như là không làm cho khách hàng khó xử</w:t>
       </w:r>
     </w:p>
     <w:p>
@@ -6932,7 +6889,7 @@
           <w:sz w:val="26"/>
           <w:szCs w:val="26"/>
         </w:rPr>
-        <w:t xml:space="preserve"> vé được bán và lịch sử vé đã bán tại quầy nào đó mà không phải di chuyển</w:t>
+        <w:t xml:space="preserve"> vé được bán và lịch sử vé đã bán tại quầy </w:t>
       </w:r>
     </w:p>
     <w:p>
@@ -6950,29 +6907,1031 @@
           <w:sz w:val="26"/>
           <w:szCs w:val="26"/>
         </w:rPr>
-        <w:t>Sơ đồ use-case cho từng chức năng:</w:t>
-      </w:r>
-    </w:p>
+        <w:t>Sơ đồ use-case cho từng chức năng</w:t>
+      </w:r>
+      <w:r>
+        <w:rPr>
+          <w:rFonts w:ascii="Times New Roman" w:hAnsi="Times New Roman"/>
+          <w:sz w:val="26"/>
+          <w:szCs w:val="26"/>
+        </w:rPr>
+        <w:t xml:space="preserve"> và đặc tả:</w:t>
+      </w:r>
+    </w:p>
+    <w:p>
+      <w:pPr>
+        <w:keepNext/>
+        <w:jc w:val="center"/>
+      </w:pPr>
+      <w:r>
+        <w:rPr>
+          <w:noProof/>
+        </w:rPr>
+        <w:drawing>
+          <wp:inline distT="0" distB="0" distL="0" distR="0" wp14:anchorId="79EF2707" wp14:editId="6854EA36">
+            <wp:extent cx="5523865" cy="3518535"/>
+            <wp:effectExtent l="0" t="0" r="0" b="0"/>
+            <wp:docPr id="9" name="Picture 9" descr="Graphical user interface&#10;&#10;Description automatically generated with medium confidence"/>
+            <wp:cNvGraphicFramePr>
+              <a:graphicFrameLocks xmlns:a="http://schemas.openxmlformats.org/drawingml/2006/main" noChangeAspect="1"/>
+            </wp:cNvGraphicFramePr>
+            <a:graphic xmlns:a="http://schemas.openxmlformats.org/drawingml/2006/main">
+              <a:graphicData uri="http://schemas.openxmlformats.org/drawingml/2006/picture">
+                <pic:pic xmlns:pic="http://schemas.openxmlformats.org/drawingml/2006/picture">
+                  <pic:nvPicPr>
+                    <pic:cNvPr id="9" name="Picture 9" descr="Graphical user interface&#10;&#10;Description automatically generated with medium confidence"/>
+                    <pic:cNvPicPr/>
+                  </pic:nvPicPr>
+                  <pic:blipFill>
+                    <a:blip r:embed="rId9">
+                      <a:extLst>
+                        <a:ext uri="{28A0092B-C50C-407E-A947-70E740481C1C}">
+                          <a14:useLocalDpi xmlns:a14="http://schemas.microsoft.com/office/drawing/2010/main" val="0"/>
+                        </a:ext>
+                      </a:extLst>
+                    </a:blip>
+                    <a:stretch>
+                      <a:fillRect/>
+                    </a:stretch>
+                  </pic:blipFill>
+                  <pic:spPr>
+                    <a:xfrm>
+                      <a:off x="0" y="0"/>
+                      <a:ext cx="5523865" cy="3518535"/>
+                    </a:xfrm>
+                    <a:prstGeom prst="rect">
+                      <a:avLst/>
+                    </a:prstGeom>
+                  </pic:spPr>
+                </pic:pic>
+              </a:graphicData>
+            </a:graphic>
+          </wp:inline>
+        </w:drawing>
+      </w:r>
+    </w:p>
+    <w:p>
+      <w:pPr>
+        <w:pStyle w:val="Caption"/>
+        <w:jc w:val="center"/>
+      </w:pPr>
+      <w:r>
+        <w:t xml:space="preserve">Hình </w:t>
+      </w:r>
+      <w:fldSimple w:instr=" SEQ Hình \* ARABIC ">
+        <w:r>
+          <w:rPr>
+            <w:noProof/>
+          </w:rPr>
+          <w:t>2</w:t>
+        </w:r>
+      </w:fldSimple>
+      <w:r>
+        <w:t>: Use-case truy cập ứng dụng</w:t>
+      </w:r>
+    </w:p>
+    <w:p>
+      <w:pPr>
+        <w:keepNext/>
+        <w:jc w:val="center"/>
+      </w:pPr>
+      <w:r>
+        <w:rPr>
+          <w:noProof/>
+        </w:rPr>
+        <w:drawing>
+          <wp:inline distT="0" distB="0" distL="0" distR="0" wp14:anchorId="59A6015D" wp14:editId="1BB12061">
+            <wp:extent cx="5523865" cy="2654935"/>
+            <wp:effectExtent l="0" t="0" r="0" b="0"/>
+            <wp:docPr id="1" name="Picture 1" descr="Graphical user interface&#10;&#10;Description automatically generated with medium confidence"/>
+            <wp:cNvGraphicFramePr>
+              <a:graphicFrameLocks xmlns:a="http://schemas.openxmlformats.org/drawingml/2006/main" noChangeAspect="1"/>
+            </wp:cNvGraphicFramePr>
+            <a:graphic xmlns:a="http://schemas.openxmlformats.org/drawingml/2006/main">
+              <a:graphicData uri="http://schemas.openxmlformats.org/drawingml/2006/picture">
+                <pic:pic xmlns:pic="http://schemas.openxmlformats.org/drawingml/2006/picture">
+                  <pic:nvPicPr>
+                    <pic:cNvPr id="1" name="Picture 1" descr="Graphical user interface&#10;&#10;Description automatically generated with medium confidence"/>
+                    <pic:cNvPicPr/>
+                  </pic:nvPicPr>
+                  <pic:blipFill>
+                    <a:blip r:embed="rId10">
+                      <a:extLst>
+                        <a:ext uri="{28A0092B-C50C-407E-A947-70E740481C1C}">
+                          <a14:useLocalDpi xmlns:a14="http://schemas.microsoft.com/office/drawing/2010/main" val="0"/>
+                        </a:ext>
+                      </a:extLst>
+                    </a:blip>
+                    <a:stretch>
+                      <a:fillRect/>
+                    </a:stretch>
+                  </pic:blipFill>
+                  <pic:spPr>
+                    <a:xfrm>
+                      <a:off x="0" y="0"/>
+                      <a:ext cx="5523865" cy="2654935"/>
+                    </a:xfrm>
+                    <a:prstGeom prst="rect">
+                      <a:avLst/>
+                    </a:prstGeom>
+                  </pic:spPr>
+                </pic:pic>
+              </a:graphicData>
+            </a:graphic>
+          </wp:inline>
+        </w:drawing>
+      </w:r>
+    </w:p>
+    <w:p>
+      <w:pPr>
+        <w:pStyle w:val="Caption"/>
+        <w:jc w:val="center"/>
+      </w:pPr>
+      <w:r>
+        <w:t xml:space="preserve">Hình </w:t>
+      </w:r>
+      <w:fldSimple w:instr=" SEQ Hình \* ARABIC ">
+        <w:r>
+          <w:rPr>
+            <w:noProof/>
+          </w:rPr>
+          <w:t>3</w:t>
+        </w:r>
+      </w:fldSimple>
+      <w:r>
+        <w:t>: Use-case</w:t>
+      </w:r>
+      <w:r>
+        <w:t xml:space="preserve"> quản lý khuyến mãi và sự kiện</w:t>
+      </w:r>
+    </w:p>
+    <w:tbl>
+      <w:tblPr>
+        <w:tblStyle w:val="TableGrid"/>
+        <w:tblW w:w="0" w:type="auto"/>
+        <w:tblLook w:val="04A0" w:firstRow="1" w:lastRow="0" w:firstColumn="1" w:lastColumn="0" w:noHBand="0" w:noVBand="1"/>
+      </w:tblPr>
+      <w:tblGrid>
+        <w:gridCol w:w="4457"/>
+        <w:gridCol w:w="4458"/>
+      </w:tblGrid>
+      <w:tr>
+        <w:trPr>
+          <w:cnfStyle w:val="100000000000" w:firstRow="1" w:lastRow="0" w:firstColumn="0" w:lastColumn="0" w:oddVBand="0" w:evenVBand="0" w:oddHBand="0" w:evenHBand="0" w:firstRowFirstColumn="0" w:firstRowLastColumn="0" w:lastRowFirstColumn="0" w:lastRowLastColumn="0"/>
+        </w:trPr>
+        <w:tc>
+          <w:tcPr>
+            <w:tcW w:w="4457" w:type="dxa"/>
+          </w:tcPr>
+          <w:p>
+            <w:r>
+              <w:t>Tiêu đề</w:t>
+            </w:r>
+          </w:p>
+        </w:tc>
+        <w:tc>
+          <w:tcPr>
+            <w:tcW w:w="4458" w:type="dxa"/>
+          </w:tcPr>
+          <w:p>
+            <w:r>
+              <w:t>Nội dung</w:t>
+            </w:r>
+          </w:p>
+        </w:tc>
+      </w:tr>
+      <w:tr>
+        <w:tc>
+          <w:tcPr>
+            <w:tcW w:w="4457" w:type="dxa"/>
+          </w:tcPr>
+          <w:p>
+            <w:pPr>
+              <w:jc w:val="center"/>
+            </w:pPr>
+            <w:r>
+              <w:t>Use Case ID</w:t>
+            </w:r>
+          </w:p>
+        </w:tc>
+        <w:tc>
+          <w:tcPr>
+            <w:tcW w:w="4458" w:type="dxa"/>
+          </w:tcPr>
+          <w:p>
+            <w:pPr>
+              <w:jc w:val="center"/>
+            </w:pPr>
+            <w:r>
+              <w:t>UC-1.1</w:t>
+            </w:r>
+          </w:p>
+        </w:tc>
+      </w:tr>
+      <w:tr>
+        <w:trPr>
+          <w:cnfStyle w:val="000000010000" w:firstRow="0" w:lastRow="0" w:firstColumn="0" w:lastColumn="0" w:oddVBand="0" w:evenVBand="0" w:oddHBand="0" w:evenHBand="1" w:firstRowFirstColumn="0" w:firstRowLastColumn="0" w:lastRowFirstColumn="0" w:lastRowLastColumn="0"/>
+        </w:trPr>
+        <w:tc>
+          <w:tcPr>
+            <w:tcW w:w="4457" w:type="dxa"/>
+          </w:tcPr>
+          <w:p>
+            <w:pPr>
+              <w:jc w:val="center"/>
+            </w:pPr>
+            <w:r>
+              <w:t>Use Case Name</w:t>
+            </w:r>
+          </w:p>
+        </w:tc>
+        <w:tc>
+          <w:tcPr>
+            <w:tcW w:w="4458" w:type="dxa"/>
+          </w:tcPr>
+          <w:p>
+            <w:pPr>
+              <w:jc w:val="both"/>
+            </w:pPr>
+            <w:r>
+              <w:t>Quản lý khuyến mãi và sự kiện</w:t>
+            </w:r>
+          </w:p>
+        </w:tc>
+      </w:tr>
+      <w:tr>
+        <w:tc>
+          <w:tcPr>
+            <w:tcW w:w="4457" w:type="dxa"/>
+          </w:tcPr>
+          <w:p>
+            <w:pPr>
+              <w:jc w:val="center"/>
+            </w:pPr>
+            <w:r>
+              <w:t>Description</w:t>
+            </w:r>
+          </w:p>
+        </w:tc>
+        <w:tc>
+          <w:tcPr>
+            <w:tcW w:w="4458" w:type="dxa"/>
+          </w:tcPr>
+          <w:p>
+            <w:pPr>
+              <w:jc w:val="both"/>
+            </w:pPr>
+            <w:r>
+              <w:t xml:space="preserve">Là người dùng, tôi muốn tạo ra các khuyến mãi, quà tặng, gia hạn thêm hoặc hủy bỏ các </w:t>
+            </w:r>
+            <w:r>
+              <w:lastRenderedPageBreak/>
+              <w:t>khuyến mãi sẵn có</w:t>
+            </w:r>
+          </w:p>
+        </w:tc>
+      </w:tr>
+      <w:tr>
+        <w:trPr>
+          <w:cnfStyle w:val="000000010000" w:firstRow="0" w:lastRow="0" w:firstColumn="0" w:lastColumn="0" w:oddVBand="0" w:evenVBand="0" w:oddHBand="0" w:evenHBand="1" w:firstRowFirstColumn="0" w:firstRowLastColumn="0" w:lastRowFirstColumn="0" w:lastRowLastColumn="0"/>
+        </w:trPr>
+        <w:tc>
+          <w:tcPr>
+            <w:tcW w:w="4457" w:type="dxa"/>
+          </w:tcPr>
+          <w:p>
+            <w:pPr>
+              <w:jc w:val="center"/>
+            </w:pPr>
+            <w:r>
+              <w:lastRenderedPageBreak/>
+              <w:t>Actor(s)</w:t>
+            </w:r>
+          </w:p>
+        </w:tc>
+        <w:tc>
+          <w:tcPr>
+            <w:tcW w:w="4458" w:type="dxa"/>
+          </w:tcPr>
+          <w:p>
+            <w:pPr>
+              <w:jc w:val="both"/>
+            </w:pPr>
+            <w:r>
+              <w:t>Lãnh đạo công ty, Bộ phận quản lý đặt mua vé</w:t>
+            </w:r>
+          </w:p>
+        </w:tc>
+      </w:tr>
+      <w:tr>
+        <w:tc>
+          <w:tcPr>
+            <w:tcW w:w="4457" w:type="dxa"/>
+          </w:tcPr>
+          <w:p>
+            <w:pPr>
+              <w:jc w:val="center"/>
+            </w:pPr>
+            <w:r>
+              <w:t>Priority</w:t>
+            </w:r>
+          </w:p>
+        </w:tc>
+        <w:tc>
+          <w:tcPr>
+            <w:tcW w:w="4458" w:type="dxa"/>
+          </w:tcPr>
+          <w:p>
+            <w:pPr>
+              <w:jc w:val="both"/>
+            </w:pPr>
+          </w:p>
+        </w:tc>
+      </w:tr>
+      <w:tr>
+        <w:trPr>
+          <w:cnfStyle w:val="000000010000" w:firstRow="0" w:lastRow="0" w:firstColumn="0" w:lastColumn="0" w:oddVBand="0" w:evenVBand="0" w:oddHBand="0" w:evenHBand="1" w:firstRowFirstColumn="0" w:firstRowLastColumn="0" w:lastRowFirstColumn="0" w:lastRowLastColumn="0"/>
+        </w:trPr>
+        <w:tc>
+          <w:tcPr>
+            <w:tcW w:w="4457" w:type="dxa"/>
+          </w:tcPr>
+          <w:p>
+            <w:pPr>
+              <w:jc w:val="center"/>
+            </w:pPr>
+            <w:r>
+              <w:t>Trigger</w:t>
+            </w:r>
+          </w:p>
+        </w:tc>
+        <w:tc>
+          <w:tcPr>
+            <w:tcW w:w="4458" w:type="dxa"/>
+          </w:tcPr>
+          <w:p>
+            <w:pPr>
+              <w:jc w:val="both"/>
+            </w:pPr>
+            <w:r>
+              <w:t xml:space="preserve">Người dùng truy cập </w:t>
+            </w:r>
+            <w:r>
+              <w:t>vào chức năng quản lý khuyến mãi và sự kiện</w:t>
+            </w:r>
+          </w:p>
+        </w:tc>
+      </w:tr>
+      <w:tr>
+        <w:tc>
+          <w:tcPr>
+            <w:tcW w:w="4457" w:type="dxa"/>
+          </w:tcPr>
+          <w:p>
+            <w:pPr>
+              <w:jc w:val="center"/>
+            </w:pPr>
+            <w:r>
+              <w:t>Pre-Condition(s)</w:t>
+            </w:r>
+          </w:p>
+        </w:tc>
+        <w:tc>
+          <w:tcPr>
+            <w:tcW w:w="4458" w:type="dxa"/>
+          </w:tcPr>
+          <w:p>
+            <w:pPr>
+              <w:pStyle w:val="ListParagraph"/>
+              <w:numPr>
+                <w:ilvl w:val="0"/>
+                <w:numId w:val="26"/>
+              </w:numPr>
+              <w:jc w:val="both"/>
+            </w:pPr>
+            <w:r>
+              <w:t>Tài khoản người dùng đã được phân quyền</w:t>
+            </w:r>
+          </w:p>
+        </w:tc>
+      </w:tr>
+      <w:tr>
+        <w:trPr>
+          <w:cnfStyle w:val="000000010000" w:firstRow="0" w:lastRow="0" w:firstColumn="0" w:lastColumn="0" w:oddVBand="0" w:evenVBand="0" w:oddHBand="0" w:evenHBand="1" w:firstRowFirstColumn="0" w:firstRowLastColumn="0" w:lastRowFirstColumn="0" w:lastRowLastColumn="0"/>
+        </w:trPr>
+        <w:tc>
+          <w:tcPr>
+            <w:tcW w:w="4457" w:type="dxa"/>
+          </w:tcPr>
+          <w:p>
+            <w:pPr>
+              <w:jc w:val="center"/>
+            </w:pPr>
+            <w:r>
+              <w:t>Post-Condition(s)</w:t>
+            </w:r>
+          </w:p>
+        </w:tc>
+        <w:tc>
+          <w:tcPr>
+            <w:tcW w:w="4458" w:type="dxa"/>
+          </w:tcPr>
+          <w:p>
+            <w:pPr>
+              <w:pStyle w:val="ListParagraph"/>
+              <w:numPr>
+                <w:ilvl w:val="0"/>
+                <w:numId w:val="27"/>
+              </w:numPr>
+              <w:jc w:val="both"/>
+            </w:pPr>
+            <w:r>
+              <w:t>Người dùng thực hiện được các chức năng trong quản lý khuyến mãi và sự kiện</w:t>
+            </w:r>
+          </w:p>
+          <w:p>
+            <w:pPr>
+              <w:pStyle w:val="ListParagraph"/>
+              <w:numPr>
+                <w:ilvl w:val="0"/>
+                <w:numId w:val="27"/>
+              </w:numPr>
+              <w:jc w:val="both"/>
+            </w:pPr>
+            <w:r>
+              <w:t>Những gì người dùng thực hiện được lưu lại trong cơ sở dữ liệu</w:t>
+            </w:r>
+          </w:p>
+        </w:tc>
+      </w:tr>
+      <w:tr>
+        <w:tc>
+          <w:tcPr>
+            <w:tcW w:w="4457" w:type="dxa"/>
+          </w:tcPr>
+          <w:p>
+            <w:pPr>
+              <w:jc w:val="center"/>
+            </w:pPr>
+            <w:r>
+              <w:t>Basic Flow</w:t>
+            </w:r>
+          </w:p>
+        </w:tc>
+        <w:tc>
+          <w:tcPr>
+            <w:tcW w:w="4458" w:type="dxa"/>
+          </w:tcPr>
+          <w:p>
+            <w:pPr>
+              <w:jc w:val="both"/>
+            </w:pPr>
+          </w:p>
+        </w:tc>
+      </w:tr>
+      <w:tr>
+        <w:trPr>
+          <w:cnfStyle w:val="000000010000" w:firstRow="0" w:lastRow="0" w:firstColumn="0" w:lastColumn="0" w:oddVBand="0" w:evenVBand="0" w:oddHBand="0" w:evenHBand="1" w:firstRowFirstColumn="0" w:firstRowLastColumn="0" w:lastRowFirstColumn="0" w:lastRowLastColumn="0"/>
+        </w:trPr>
+        <w:tc>
+          <w:tcPr>
+            <w:tcW w:w="4457" w:type="dxa"/>
+          </w:tcPr>
+          <w:p>
+            <w:pPr>
+              <w:jc w:val="center"/>
+            </w:pPr>
+            <w:r>
+              <w:t>Alternative Flow</w:t>
+            </w:r>
+          </w:p>
+        </w:tc>
+        <w:tc>
+          <w:tcPr>
+            <w:tcW w:w="4458" w:type="dxa"/>
+          </w:tcPr>
+          <w:p>
+            <w:pPr>
+              <w:jc w:val="both"/>
+            </w:pPr>
+          </w:p>
+        </w:tc>
+      </w:tr>
+      <w:tr>
+        <w:tc>
+          <w:tcPr>
+            <w:tcW w:w="4457" w:type="dxa"/>
+          </w:tcPr>
+          <w:p>
+            <w:pPr>
+              <w:jc w:val="center"/>
+            </w:pPr>
+            <w:r>
+              <w:t>Exception Flow</w:t>
+            </w:r>
+          </w:p>
+        </w:tc>
+        <w:tc>
+          <w:tcPr>
+            <w:tcW w:w="4458" w:type="dxa"/>
+          </w:tcPr>
+          <w:p>
+            <w:pPr>
+              <w:jc w:val="both"/>
+            </w:pPr>
+          </w:p>
+        </w:tc>
+      </w:tr>
+      <w:tr>
+        <w:trPr>
+          <w:cnfStyle w:val="000000010000" w:firstRow="0" w:lastRow="0" w:firstColumn="0" w:lastColumn="0" w:oddVBand="0" w:evenVBand="0" w:oddHBand="0" w:evenHBand="1" w:firstRowFirstColumn="0" w:firstRowLastColumn="0" w:lastRowFirstColumn="0" w:lastRowLastColumn="0"/>
+        </w:trPr>
+        <w:tc>
+          <w:tcPr>
+            <w:tcW w:w="4457" w:type="dxa"/>
+          </w:tcPr>
+          <w:p>
+            <w:pPr>
+              <w:jc w:val="center"/>
+            </w:pPr>
+            <w:r>
+              <w:t>Business Rules</w:t>
+            </w:r>
+          </w:p>
+        </w:tc>
+        <w:tc>
+          <w:tcPr>
+            <w:tcW w:w="4458" w:type="dxa"/>
+          </w:tcPr>
+          <w:p>
+            <w:pPr>
+              <w:jc w:val="both"/>
+            </w:pPr>
+          </w:p>
+        </w:tc>
+      </w:tr>
+      <w:tr>
+        <w:tc>
+          <w:tcPr>
+            <w:tcW w:w="4457" w:type="dxa"/>
+          </w:tcPr>
+          <w:p>
+            <w:pPr>
+              <w:jc w:val="center"/>
+            </w:pPr>
+            <w:r>
+              <w:t>Non-Functional Requirement</w:t>
+            </w:r>
+          </w:p>
+        </w:tc>
+        <w:tc>
+          <w:tcPr>
+            <w:tcW w:w="4458" w:type="dxa"/>
+          </w:tcPr>
+          <w:p>
+            <w:pPr>
+              <w:jc w:val="both"/>
+            </w:pPr>
+          </w:p>
+        </w:tc>
+      </w:tr>
+    </w:tbl>
     <w:p/>
     <w:p>
       <w:pPr>
-        <w:pStyle w:val="Heading3"/>
-        <w:rPr>
-          <w:rFonts w:ascii="Times New Roman" w:hAnsi="Times New Roman"/>
-          <w:sz w:val="26"/>
-          <w:szCs w:val="26"/>
-        </w:rPr>
-      </w:pPr>
-      <w:r>
-        <w:rPr>
-          <w:rFonts w:ascii="Times New Roman" w:hAnsi="Times New Roman"/>
-          <w:sz w:val="26"/>
-          <w:szCs w:val="26"/>
-        </w:rPr>
-        <w:t>Đặc tả use-case:</w:t>
-      </w:r>
-    </w:p>
-    <w:p/>
+        <w:keepNext/>
+        <w:jc w:val="center"/>
+      </w:pPr>
+      <w:r>
+        <w:rPr>
+          <w:noProof/>
+        </w:rPr>
+        <w:drawing>
+          <wp:inline distT="0" distB="0" distL="0" distR="0" wp14:anchorId="531F0F7D" wp14:editId="54D48E9E">
+            <wp:extent cx="5523865" cy="2661920"/>
+            <wp:effectExtent l="0" t="0" r="0" b="0"/>
+            <wp:docPr id="2" name="Picture 2" descr="A picture containing graphical user interface&#10;&#10;Description automatically generated"/>
+            <wp:cNvGraphicFramePr>
+              <a:graphicFrameLocks xmlns:a="http://schemas.openxmlformats.org/drawingml/2006/main" noChangeAspect="1"/>
+            </wp:cNvGraphicFramePr>
+            <a:graphic xmlns:a="http://schemas.openxmlformats.org/drawingml/2006/main">
+              <a:graphicData uri="http://schemas.openxmlformats.org/drawingml/2006/picture">
+                <pic:pic xmlns:pic="http://schemas.openxmlformats.org/drawingml/2006/picture">
+                  <pic:nvPicPr>
+                    <pic:cNvPr id="2" name="Picture 2" descr="A picture containing graphical user interface&#10;&#10;Description automatically generated"/>
+                    <pic:cNvPicPr/>
+                  </pic:nvPicPr>
+                  <pic:blipFill>
+                    <a:blip r:embed="rId11" cstate="print">
+                      <a:extLst>
+                        <a:ext uri="{28A0092B-C50C-407E-A947-70E740481C1C}">
+                          <a14:useLocalDpi xmlns:a14="http://schemas.microsoft.com/office/drawing/2010/main" val="0"/>
+                        </a:ext>
+                      </a:extLst>
+                    </a:blip>
+                    <a:stretch>
+                      <a:fillRect/>
+                    </a:stretch>
+                  </pic:blipFill>
+                  <pic:spPr>
+                    <a:xfrm>
+                      <a:off x="0" y="0"/>
+                      <a:ext cx="5523865" cy="2661920"/>
+                    </a:xfrm>
+                    <a:prstGeom prst="rect">
+                      <a:avLst/>
+                    </a:prstGeom>
+                  </pic:spPr>
+                </pic:pic>
+              </a:graphicData>
+            </a:graphic>
+          </wp:inline>
+        </w:drawing>
+      </w:r>
+    </w:p>
+    <w:p>
+      <w:pPr>
+        <w:pStyle w:val="Caption"/>
+        <w:jc w:val="center"/>
+      </w:pPr>
+      <w:r>
+        <w:t xml:space="preserve">Hình </w:t>
+      </w:r>
+      <w:fldSimple w:instr=" SEQ Hình \* ARABIC ">
+        <w:r>
+          <w:rPr>
+            <w:noProof/>
+          </w:rPr>
+          <w:t>4</w:t>
+        </w:r>
+      </w:fldSimple>
+      <w:r>
+        <w:t>:Use-case quản lý chi nhánh và đối tác</w:t>
+      </w:r>
+    </w:p>
+    <w:p>
+      <w:pPr>
+        <w:keepNext/>
+        <w:jc w:val="center"/>
+      </w:pPr>
+      <w:r>
+        <w:rPr>
+          <w:noProof/>
+        </w:rPr>
+        <w:lastRenderedPageBreak/>
+        <w:drawing>
+          <wp:inline distT="0" distB="0" distL="0" distR="0" wp14:anchorId="05F86345" wp14:editId="36A5415B">
+            <wp:extent cx="5523865" cy="3046730"/>
+            <wp:effectExtent l="0" t="0" r="0" b="0"/>
+            <wp:docPr id="4" name="Picture 4" descr="Diagram&#10;&#10;Description automatically generated with low confidence"/>
+            <wp:cNvGraphicFramePr>
+              <a:graphicFrameLocks xmlns:a="http://schemas.openxmlformats.org/drawingml/2006/main" noChangeAspect="1"/>
+            </wp:cNvGraphicFramePr>
+            <a:graphic xmlns:a="http://schemas.openxmlformats.org/drawingml/2006/main">
+              <a:graphicData uri="http://schemas.openxmlformats.org/drawingml/2006/picture">
+                <pic:pic xmlns:pic="http://schemas.openxmlformats.org/drawingml/2006/picture">
+                  <pic:nvPicPr>
+                    <pic:cNvPr id="4" name="Picture 4" descr="Diagram&#10;&#10;Description automatically generated with low confidence"/>
+                    <pic:cNvPicPr/>
+                  </pic:nvPicPr>
+                  <pic:blipFill>
+                    <a:blip r:embed="rId12">
+                      <a:extLst>
+                        <a:ext uri="{28A0092B-C50C-407E-A947-70E740481C1C}">
+                          <a14:useLocalDpi xmlns:a14="http://schemas.microsoft.com/office/drawing/2010/main" val="0"/>
+                        </a:ext>
+                      </a:extLst>
+                    </a:blip>
+                    <a:stretch>
+                      <a:fillRect/>
+                    </a:stretch>
+                  </pic:blipFill>
+                  <pic:spPr>
+                    <a:xfrm>
+                      <a:off x="0" y="0"/>
+                      <a:ext cx="5523865" cy="3046730"/>
+                    </a:xfrm>
+                    <a:prstGeom prst="rect">
+                      <a:avLst/>
+                    </a:prstGeom>
+                  </pic:spPr>
+                </pic:pic>
+              </a:graphicData>
+            </a:graphic>
+          </wp:inline>
+        </w:drawing>
+      </w:r>
+    </w:p>
+    <w:p>
+      <w:pPr>
+        <w:pStyle w:val="Caption"/>
+        <w:jc w:val="center"/>
+      </w:pPr>
+      <w:r>
+        <w:t xml:space="preserve">Hình </w:t>
+      </w:r>
+      <w:fldSimple w:instr=" SEQ Hình \* ARABIC ">
+        <w:r>
+          <w:rPr>
+            <w:noProof/>
+          </w:rPr>
+          <w:t>5</w:t>
+        </w:r>
+      </w:fldSimple>
+      <w:r>
+        <w:t>: Use-case quản lý đặt vé</w:t>
+      </w:r>
+    </w:p>
+    <w:p>
+      <w:pPr>
+        <w:keepNext/>
+        <w:jc w:val="center"/>
+      </w:pPr>
+      <w:r>
+        <w:rPr>
+          <w:noProof/>
+        </w:rPr>
+        <w:drawing>
+          <wp:inline distT="0" distB="0" distL="0" distR="0" wp14:anchorId="1D2B03A0" wp14:editId="457C34D8">
+            <wp:extent cx="5523865" cy="2890520"/>
+            <wp:effectExtent l="0" t="0" r="0" b="0"/>
+            <wp:docPr id="5" name="Picture 5" descr="Graphical user interface, application&#10;&#10;Description automatically generated"/>
+            <wp:cNvGraphicFramePr>
+              <a:graphicFrameLocks xmlns:a="http://schemas.openxmlformats.org/drawingml/2006/main" noChangeAspect="1"/>
+            </wp:cNvGraphicFramePr>
+            <a:graphic xmlns:a="http://schemas.openxmlformats.org/drawingml/2006/main">
+              <a:graphicData uri="http://schemas.openxmlformats.org/drawingml/2006/picture">
+                <pic:pic xmlns:pic="http://schemas.openxmlformats.org/drawingml/2006/picture">
+                  <pic:nvPicPr>
+                    <pic:cNvPr id="5" name="Picture 5" descr="Graphical user interface, application&#10;&#10;Description automatically generated"/>
+                    <pic:cNvPicPr/>
+                  </pic:nvPicPr>
+                  <pic:blipFill>
+                    <a:blip r:embed="rId13">
+                      <a:extLst>
+                        <a:ext uri="{28A0092B-C50C-407E-A947-70E740481C1C}">
+                          <a14:useLocalDpi xmlns:a14="http://schemas.microsoft.com/office/drawing/2010/main" val="0"/>
+                        </a:ext>
+                      </a:extLst>
+                    </a:blip>
+                    <a:stretch>
+                      <a:fillRect/>
+                    </a:stretch>
+                  </pic:blipFill>
+                  <pic:spPr>
+                    <a:xfrm>
+                      <a:off x="0" y="0"/>
+                      <a:ext cx="5523865" cy="2890520"/>
+                    </a:xfrm>
+                    <a:prstGeom prst="rect">
+                      <a:avLst/>
+                    </a:prstGeom>
+                  </pic:spPr>
+                </pic:pic>
+              </a:graphicData>
+            </a:graphic>
+          </wp:inline>
+        </w:drawing>
+      </w:r>
+    </w:p>
+    <w:p>
+      <w:pPr>
+        <w:pStyle w:val="Caption"/>
+        <w:jc w:val="center"/>
+      </w:pPr>
+      <w:r>
+        <w:t xml:space="preserve">Hình </w:t>
+      </w:r>
+      <w:fldSimple w:instr=" SEQ Hình \* ARABIC ">
+        <w:r>
+          <w:rPr>
+            <w:noProof/>
+          </w:rPr>
+          <w:t>6</w:t>
+        </w:r>
+      </w:fldSimple>
+      <w:r>
+        <w:t>: Use-case quản lý hóa đơn</w:t>
+      </w:r>
+    </w:p>
+    <w:p>
+      <w:pPr>
+        <w:keepNext/>
+        <w:jc w:val="center"/>
+      </w:pPr>
+      <w:r>
+        <w:rPr>
+          <w:noProof/>
+        </w:rPr>
+        <w:lastRenderedPageBreak/>
+        <w:drawing>
+          <wp:inline distT="0" distB="0" distL="0" distR="0" wp14:anchorId="148887DB" wp14:editId="30E41B5C">
+            <wp:extent cx="5523865" cy="3019425"/>
+            <wp:effectExtent l="0" t="0" r="0" b="0"/>
+            <wp:docPr id="6" name="Picture 6" descr="A picture containing diagram&#10;&#10;Description automatically generated"/>
+            <wp:cNvGraphicFramePr>
+              <a:graphicFrameLocks xmlns:a="http://schemas.openxmlformats.org/drawingml/2006/main" noChangeAspect="1"/>
+            </wp:cNvGraphicFramePr>
+            <a:graphic xmlns:a="http://schemas.openxmlformats.org/drawingml/2006/main">
+              <a:graphicData uri="http://schemas.openxmlformats.org/drawingml/2006/picture">
+                <pic:pic xmlns:pic="http://schemas.openxmlformats.org/drawingml/2006/picture">
+                  <pic:nvPicPr>
+                    <pic:cNvPr id="6" name="Picture 6" descr="A picture containing diagram&#10;&#10;Description automatically generated"/>
+                    <pic:cNvPicPr/>
+                  </pic:nvPicPr>
+                  <pic:blipFill>
+                    <a:blip r:embed="rId14">
+                      <a:extLst>
+                        <a:ext uri="{28A0092B-C50C-407E-A947-70E740481C1C}">
+                          <a14:useLocalDpi xmlns:a14="http://schemas.microsoft.com/office/drawing/2010/main" val="0"/>
+                        </a:ext>
+                      </a:extLst>
+                    </a:blip>
+                    <a:stretch>
+                      <a:fillRect/>
+                    </a:stretch>
+                  </pic:blipFill>
+                  <pic:spPr>
+                    <a:xfrm>
+                      <a:off x="0" y="0"/>
+                      <a:ext cx="5523865" cy="3019425"/>
+                    </a:xfrm>
+                    <a:prstGeom prst="rect">
+                      <a:avLst/>
+                    </a:prstGeom>
+                  </pic:spPr>
+                </pic:pic>
+              </a:graphicData>
+            </a:graphic>
+          </wp:inline>
+        </w:drawing>
+      </w:r>
+    </w:p>
+    <w:p>
+      <w:pPr>
+        <w:pStyle w:val="Caption"/>
+        <w:jc w:val="center"/>
+      </w:pPr>
+      <w:r>
+        <w:t xml:space="preserve">Hình </w:t>
+      </w:r>
+      <w:fldSimple w:instr=" SEQ Hình \* ARABIC ">
+        <w:r>
+          <w:rPr>
+            <w:noProof/>
+          </w:rPr>
+          <w:t>7</w:t>
+        </w:r>
+      </w:fldSimple>
+      <w:r>
+        <w:t>: Use-case quản lý khách hàng</w:t>
+      </w:r>
+    </w:p>
+    <w:p>
+      <w:pPr>
+        <w:keepNext/>
+        <w:jc w:val="center"/>
+      </w:pPr>
+      <w:r>
+        <w:rPr>
+          <w:noProof/>
+        </w:rPr>
+        <w:drawing>
+          <wp:inline distT="0" distB="0" distL="0" distR="0" wp14:anchorId="4177FA23" wp14:editId="11C5A39F">
+            <wp:extent cx="5523865" cy="2689860"/>
+            <wp:effectExtent l="0" t="0" r="0" b="0"/>
+            <wp:docPr id="7" name="Picture 7" descr="A picture containing diagram&#10;&#10;Description automatically generated"/>
+            <wp:cNvGraphicFramePr>
+              <a:graphicFrameLocks xmlns:a="http://schemas.openxmlformats.org/drawingml/2006/main" noChangeAspect="1"/>
+            </wp:cNvGraphicFramePr>
+            <a:graphic xmlns:a="http://schemas.openxmlformats.org/drawingml/2006/main">
+              <a:graphicData uri="http://schemas.openxmlformats.org/drawingml/2006/picture">
+                <pic:pic xmlns:pic="http://schemas.openxmlformats.org/drawingml/2006/picture">
+                  <pic:nvPicPr>
+                    <pic:cNvPr id="7" name="Picture 7" descr="A picture containing diagram&#10;&#10;Description automatically generated"/>
+                    <pic:cNvPicPr/>
+                  </pic:nvPicPr>
+                  <pic:blipFill>
+                    <a:blip r:embed="rId15" cstate="print">
+                      <a:extLst>
+                        <a:ext uri="{28A0092B-C50C-407E-A947-70E740481C1C}">
+                          <a14:useLocalDpi xmlns:a14="http://schemas.microsoft.com/office/drawing/2010/main" val="0"/>
+                        </a:ext>
+                      </a:extLst>
+                    </a:blip>
+                    <a:stretch>
+                      <a:fillRect/>
+                    </a:stretch>
+                  </pic:blipFill>
+                  <pic:spPr>
+                    <a:xfrm>
+                      <a:off x="0" y="0"/>
+                      <a:ext cx="5523865" cy="2689860"/>
+                    </a:xfrm>
+                    <a:prstGeom prst="rect">
+                      <a:avLst/>
+                    </a:prstGeom>
+                  </pic:spPr>
+                </pic:pic>
+              </a:graphicData>
+            </a:graphic>
+          </wp:inline>
+        </w:drawing>
+      </w:r>
+    </w:p>
+    <w:p>
+      <w:pPr>
+        <w:pStyle w:val="Caption"/>
+        <w:jc w:val="center"/>
+      </w:pPr>
+      <w:r>
+        <w:t xml:space="preserve">Hình </w:t>
+      </w:r>
+      <w:fldSimple w:instr=" SEQ Hình \* ARABIC ">
+        <w:r>
+          <w:rPr>
+            <w:noProof/>
+          </w:rPr>
+          <w:t>8</w:t>
+        </w:r>
+      </w:fldSimple>
+      <w:r>
+        <w:t>: Use-case quản lý quầy bán vé</w:t>
+      </w:r>
+    </w:p>
+    <w:p>
+      <w:pPr>
+        <w:keepNext/>
+        <w:jc w:val="center"/>
+      </w:pPr>
+      <w:r>
+        <w:rPr>
+          <w:noProof/>
+        </w:rPr>
+        <w:lastRenderedPageBreak/>
+        <w:drawing>
+          <wp:inline distT="0" distB="0" distL="0" distR="0" wp14:anchorId="243AEC90" wp14:editId="0C606015">
+            <wp:extent cx="5523865" cy="2607945"/>
+            <wp:effectExtent l="0" t="0" r="0" b="0"/>
+            <wp:docPr id="8" name="Picture 8" descr="Graphical user interface, application&#10;&#10;Description automatically generated"/>
+            <wp:cNvGraphicFramePr>
+              <a:graphicFrameLocks xmlns:a="http://schemas.openxmlformats.org/drawingml/2006/main" noChangeAspect="1"/>
+            </wp:cNvGraphicFramePr>
+            <a:graphic xmlns:a="http://schemas.openxmlformats.org/drawingml/2006/main">
+              <a:graphicData uri="http://schemas.openxmlformats.org/drawingml/2006/picture">
+                <pic:pic xmlns:pic="http://schemas.openxmlformats.org/drawingml/2006/picture">
+                  <pic:nvPicPr>
+                    <pic:cNvPr id="8" name="Picture 8" descr="Graphical user interface, application&#10;&#10;Description automatically generated"/>
+                    <pic:cNvPicPr/>
+                  </pic:nvPicPr>
+                  <pic:blipFill>
+                    <a:blip r:embed="rId16">
+                      <a:extLst>
+                        <a:ext uri="{28A0092B-C50C-407E-A947-70E740481C1C}">
+                          <a14:useLocalDpi xmlns:a14="http://schemas.microsoft.com/office/drawing/2010/main" val="0"/>
+                        </a:ext>
+                      </a:extLst>
+                    </a:blip>
+                    <a:stretch>
+                      <a:fillRect/>
+                    </a:stretch>
+                  </pic:blipFill>
+                  <pic:spPr>
+                    <a:xfrm>
+                      <a:off x="0" y="0"/>
+                      <a:ext cx="5523865" cy="2607945"/>
+                    </a:xfrm>
+                    <a:prstGeom prst="rect">
+                      <a:avLst/>
+                    </a:prstGeom>
+                  </pic:spPr>
+                </pic:pic>
+              </a:graphicData>
+            </a:graphic>
+          </wp:inline>
+        </w:drawing>
+      </w:r>
+    </w:p>
+    <w:p>
+      <w:pPr>
+        <w:pStyle w:val="Caption"/>
+        <w:jc w:val="center"/>
+      </w:pPr>
+      <w:r>
+        <w:t xml:space="preserve">Hình </w:t>
+      </w:r>
+      <w:fldSimple w:instr=" SEQ Hình \* ARABIC ">
+        <w:r>
+          <w:rPr>
+            <w:noProof/>
+          </w:rPr>
+          <w:t>9</w:t>
+        </w:r>
+      </w:fldSimple>
+      <w:r>
+        <w:t>: Use-case quản lý tài khoản và phân quyền</w:t>
+      </w:r>
+    </w:p>
     <w:p>
       <w:pPr>
         <w:pStyle w:val="Heading2"/>
@@ -8020,9 +8979,9 @@
       </w:pPr>
     </w:p>
     <w:sectPr>
-      <w:headerReference w:type="default" r:id="rId9"/>
-      <w:footerReference w:type="even" r:id="rId10"/>
-      <w:footerReference w:type="default" r:id="rId11"/>
+      <w:headerReference w:type="default" r:id="rId17"/>
+      <w:footerReference w:type="even" r:id="rId18"/>
+      <w:footerReference w:type="default" r:id="rId19"/>
       <w:pgSz w:w="11907" w:h="16840" w:code="9"/>
       <w:pgMar w:top="1496" w:right="1507" w:bottom="1242" w:left="1701" w:header="720" w:footer="720" w:gutter="0"/>
       <w:cols w:space="720"/>
@@ -9980,6 +10939,119 @@
     </w:lvl>
   </w:abstractNum>
   <w:abstractNum w:abstractNumId="14" w15:restartNumberingAfterBreak="0">
+    <w:nsid w:val="4933665C"/>
+    <w:multiLevelType w:val="hybridMultilevel"/>
+    <w:tmpl w:val="555AF7A6"/>
+    <w:lvl w:ilvl="0" w:tplc="04090001">
+      <w:start w:val="1"/>
+      <w:numFmt w:val="bullet"/>
+      <w:lvlText w:val=""/>
+      <w:lvlJc w:val="left"/>
+      <w:pPr>
+        <w:ind w:left="720" w:hanging="360"/>
+      </w:pPr>
+      <w:rPr>
+        <w:rFonts w:ascii="Symbol" w:hAnsi="Symbol" w:hint="default"/>
+      </w:rPr>
+    </w:lvl>
+    <w:lvl w:ilvl="1" w:tplc="04090003" w:tentative="1">
+      <w:start w:val="1"/>
+      <w:numFmt w:val="bullet"/>
+      <w:lvlText w:val="o"/>
+      <w:lvlJc w:val="left"/>
+      <w:pPr>
+        <w:ind w:left="1440" w:hanging="360"/>
+      </w:pPr>
+      <w:rPr>
+        <w:rFonts w:ascii="Courier New" w:hAnsi="Courier New" w:cs="Courier New" w:hint="default"/>
+      </w:rPr>
+    </w:lvl>
+    <w:lvl w:ilvl="2" w:tplc="04090005" w:tentative="1">
+      <w:start w:val="1"/>
+      <w:numFmt w:val="bullet"/>
+      <w:lvlText w:val=""/>
+      <w:lvlJc w:val="left"/>
+      <w:pPr>
+        <w:ind w:left="2160" w:hanging="360"/>
+      </w:pPr>
+      <w:rPr>
+        <w:rFonts w:ascii="Wingdings" w:hAnsi="Wingdings" w:hint="default"/>
+      </w:rPr>
+    </w:lvl>
+    <w:lvl w:ilvl="3" w:tplc="04090001" w:tentative="1">
+      <w:start w:val="1"/>
+      <w:numFmt w:val="bullet"/>
+      <w:lvlText w:val=""/>
+      <w:lvlJc w:val="left"/>
+      <w:pPr>
+        <w:ind w:left="2880" w:hanging="360"/>
+      </w:pPr>
+      <w:rPr>
+        <w:rFonts w:ascii="Symbol" w:hAnsi="Symbol" w:hint="default"/>
+      </w:rPr>
+    </w:lvl>
+    <w:lvl w:ilvl="4" w:tplc="04090003" w:tentative="1">
+      <w:start w:val="1"/>
+      <w:numFmt w:val="bullet"/>
+      <w:lvlText w:val="o"/>
+      <w:lvlJc w:val="left"/>
+      <w:pPr>
+        <w:ind w:left="3600" w:hanging="360"/>
+      </w:pPr>
+      <w:rPr>
+        <w:rFonts w:ascii="Courier New" w:hAnsi="Courier New" w:cs="Courier New" w:hint="default"/>
+      </w:rPr>
+    </w:lvl>
+    <w:lvl w:ilvl="5" w:tplc="04090005" w:tentative="1">
+      <w:start w:val="1"/>
+      <w:numFmt w:val="bullet"/>
+      <w:lvlText w:val=""/>
+      <w:lvlJc w:val="left"/>
+      <w:pPr>
+        <w:ind w:left="4320" w:hanging="360"/>
+      </w:pPr>
+      <w:rPr>
+        <w:rFonts w:ascii="Wingdings" w:hAnsi="Wingdings" w:hint="default"/>
+      </w:rPr>
+    </w:lvl>
+    <w:lvl w:ilvl="6" w:tplc="04090001" w:tentative="1">
+      <w:start w:val="1"/>
+      <w:numFmt w:val="bullet"/>
+      <w:lvlText w:val=""/>
+      <w:lvlJc w:val="left"/>
+      <w:pPr>
+        <w:ind w:left="5040" w:hanging="360"/>
+      </w:pPr>
+      <w:rPr>
+        <w:rFonts w:ascii="Symbol" w:hAnsi="Symbol" w:hint="default"/>
+      </w:rPr>
+    </w:lvl>
+    <w:lvl w:ilvl="7" w:tplc="04090003" w:tentative="1">
+      <w:start w:val="1"/>
+      <w:numFmt w:val="bullet"/>
+      <w:lvlText w:val="o"/>
+      <w:lvlJc w:val="left"/>
+      <w:pPr>
+        <w:ind w:left="5760" w:hanging="360"/>
+      </w:pPr>
+      <w:rPr>
+        <w:rFonts w:ascii="Courier New" w:hAnsi="Courier New" w:cs="Courier New" w:hint="default"/>
+      </w:rPr>
+    </w:lvl>
+    <w:lvl w:ilvl="8" w:tplc="04090005" w:tentative="1">
+      <w:start w:val="1"/>
+      <w:numFmt w:val="bullet"/>
+      <w:lvlText w:val=""/>
+      <w:lvlJc w:val="left"/>
+      <w:pPr>
+        <w:ind w:left="6480" w:hanging="360"/>
+      </w:pPr>
+      <w:rPr>
+        <w:rFonts w:ascii="Wingdings" w:hAnsi="Wingdings" w:hint="default"/>
+      </w:rPr>
+    </w:lvl>
+  </w:abstractNum>
+  <w:abstractNum w:abstractNumId="15" w15:restartNumberingAfterBreak="0">
     <w:nsid w:val="4B7F083B"/>
     <w:multiLevelType w:val="hybridMultilevel"/>
     <w:tmpl w:val="D968E9BC"/>
@@ -10092,7 +11164,120 @@
       </w:rPr>
     </w:lvl>
   </w:abstractNum>
-  <w:abstractNum w:abstractNumId="15" w15:restartNumberingAfterBreak="0">
+  <w:abstractNum w:abstractNumId="16" w15:restartNumberingAfterBreak="0">
+    <w:nsid w:val="4C341FE7"/>
+    <w:multiLevelType w:val="hybridMultilevel"/>
+    <w:tmpl w:val="4EA43E9E"/>
+    <w:lvl w:ilvl="0" w:tplc="04090001">
+      <w:start w:val="1"/>
+      <w:numFmt w:val="bullet"/>
+      <w:lvlText w:val=""/>
+      <w:lvlJc w:val="left"/>
+      <w:pPr>
+        <w:ind w:left="720" w:hanging="360"/>
+      </w:pPr>
+      <w:rPr>
+        <w:rFonts w:ascii="Symbol" w:hAnsi="Symbol" w:hint="default"/>
+      </w:rPr>
+    </w:lvl>
+    <w:lvl w:ilvl="1" w:tplc="04090003" w:tentative="1">
+      <w:start w:val="1"/>
+      <w:numFmt w:val="bullet"/>
+      <w:lvlText w:val="o"/>
+      <w:lvlJc w:val="left"/>
+      <w:pPr>
+        <w:ind w:left="1440" w:hanging="360"/>
+      </w:pPr>
+      <w:rPr>
+        <w:rFonts w:ascii="Courier New" w:hAnsi="Courier New" w:cs="Courier New" w:hint="default"/>
+      </w:rPr>
+    </w:lvl>
+    <w:lvl w:ilvl="2" w:tplc="04090005" w:tentative="1">
+      <w:start w:val="1"/>
+      <w:numFmt w:val="bullet"/>
+      <w:lvlText w:val=""/>
+      <w:lvlJc w:val="left"/>
+      <w:pPr>
+        <w:ind w:left="2160" w:hanging="360"/>
+      </w:pPr>
+      <w:rPr>
+        <w:rFonts w:ascii="Wingdings" w:hAnsi="Wingdings" w:hint="default"/>
+      </w:rPr>
+    </w:lvl>
+    <w:lvl w:ilvl="3" w:tplc="04090001" w:tentative="1">
+      <w:start w:val="1"/>
+      <w:numFmt w:val="bullet"/>
+      <w:lvlText w:val=""/>
+      <w:lvlJc w:val="left"/>
+      <w:pPr>
+        <w:ind w:left="2880" w:hanging="360"/>
+      </w:pPr>
+      <w:rPr>
+        <w:rFonts w:ascii="Symbol" w:hAnsi="Symbol" w:hint="default"/>
+      </w:rPr>
+    </w:lvl>
+    <w:lvl w:ilvl="4" w:tplc="04090003" w:tentative="1">
+      <w:start w:val="1"/>
+      <w:numFmt w:val="bullet"/>
+      <w:lvlText w:val="o"/>
+      <w:lvlJc w:val="left"/>
+      <w:pPr>
+        <w:ind w:left="3600" w:hanging="360"/>
+      </w:pPr>
+      <w:rPr>
+        <w:rFonts w:ascii="Courier New" w:hAnsi="Courier New" w:cs="Courier New" w:hint="default"/>
+      </w:rPr>
+    </w:lvl>
+    <w:lvl w:ilvl="5" w:tplc="04090005" w:tentative="1">
+      <w:start w:val="1"/>
+      <w:numFmt w:val="bullet"/>
+      <w:lvlText w:val=""/>
+      <w:lvlJc w:val="left"/>
+      <w:pPr>
+        <w:ind w:left="4320" w:hanging="360"/>
+      </w:pPr>
+      <w:rPr>
+        <w:rFonts w:ascii="Wingdings" w:hAnsi="Wingdings" w:hint="default"/>
+      </w:rPr>
+    </w:lvl>
+    <w:lvl w:ilvl="6" w:tplc="04090001" w:tentative="1">
+      <w:start w:val="1"/>
+      <w:numFmt w:val="bullet"/>
+      <w:lvlText w:val=""/>
+      <w:lvlJc w:val="left"/>
+      <w:pPr>
+        <w:ind w:left="5040" w:hanging="360"/>
+      </w:pPr>
+      <w:rPr>
+        <w:rFonts w:ascii="Symbol" w:hAnsi="Symbol" w:hint="default"/>
+      </w:rPr>
+    </w:lvl>
+    <w:lvl w:ilvl="7" w:tplc="04090003" w:tentative="1">
+      <w:start w:val="1"/>
+      <w:numFmt w:val="bullet"/>
+      <w:lvlText w:val="o"/>
+      <w:lvlJc w:val="left"/>
+      <w:pPr>
+        <w:ind w:left="5760" w:hanging="360"/>
+      </w:pPr>
+      <w:rPr>
+        <w:rFonts w:ascii="Courier New" w:hAnsi="Courier New" w:cs="Courier New" w:hint="default"/>
+      </w:rPr>
+    </w:lvl>
+    <w:lvl w:ilvl="8" w:tplc="04090005" w:tentative="1">
+      <w:start w:val="1"/>
+      <w:numFmt w:val="bullet"/>
+      <w:lvlText w:val=""/>
+      <w:lvlJc w:val="left"/>
+      <w:pPr>
+        <w:ind w:left="6480" w:hanging="360"/>
+      </w:pPr>
+      <w:rPr>
+        <w:rFonts w:ascii="Wingdings" w:hAnsi="Wingdings" w:hint="default"/>
+      </w:rPr>
+    </w:lvl>
+  </w:abstractNum>
+  <w:abstractNum w:abstractNumId="17" w15:restartNumberingAfterBreak="0">
     <w:nsid w:val="56D27107"/>
     <w:multiLevelType w:val="hybridMultilevel"/>
     <w:tmpl w:val="C338F2F8"/>
@@ -10205,7 +11390,7 @@
       </w:rPr>
     </w:lvl>
   </w:abstractNum>
-  <w:abstractNum w:abstractNumId="16" w15:restartNumberingAfterBreak="0">
+  <w:abstractNum w:abstractNumId="18" w15:restartNumberingAfterBreak="0">
     <w:nsid w:val="5C3D5DB5"/>
     <w:multiLevelType w:val="hybridMultilevel"/>
     <w:tmpl w:val="4B602FF6"/>
@@ -10318,7 +11503,7 @@
       </w:rPr>
     </w:lvl>
   </w:abstractNum>
-  <w:abstractNum w:abstractNumId="17" w15:restartNumberingAfterBreak="0">
+  <w:abstractNum w:abstractNumId="19" w15:restartNumberingAfterBreak="0">
     <w:nsid w:val="5CEF7D1F"/>
     <w:multiLevelType w:val="hybridMultilevel"/>
     <w:tmpl w:val="BDE6C69A"/>
@@ -10430,7 +11615,7 @@
       </w:rPr>
     </w:lvl>
   </w:abstractNum>
-  <w:abstractNum w:abstractNumId="18" w15:restartNumberingAfterBreak="0">
+  <w:abstractNum w:abstractNumId="20" w15:restartNumberingAfterBreak="0">
     <w:nsid w:val="5D5E2563"/>
     <w:multiLevelType w:val="hybridMultilevel"/>
     <w:tmpl w:val="05746C12"/>
@@ -10542,7 +11727,7 @@
       </w:rPr>
     </w:lvl>
   </w:abstractNum>
-  <w:abstractNum w:abstractNumId="19" w15:restartNumberingAfterBreak="0">
+  <w:abstractNum w:abstractNumId="21" w15:restartNumberingAfterBreak="0">
     <w:nsid w:val="60A13CB6"/>
     <w:multiLevelType w:val="multilevel"/>
     <w:tmpl w:val="CCC2CFC8"/>
@@ -10685,7 +11870,7 @@
       </w:rPr>
     </w:lvl>
   </w:abstractNum>
-  <w:abstractNum w:abstractNumId="20" w15:restartNumberingAfterBreak="0">
+  <w:abstractNum w:abstractNumId="22" w15:restartNumberingAfterBreak="0">
     <w:nsid w:val="6B4457FF"/>
     <w:multiLevelType w:val="hybridMultilevel"/>
     <w:tmpl w:val="318649D4"/>
@@ -10798,7 +11983,7 @@
       </w:rPr>
     </w:lvl>
   </w:abstractNum>
-  <w:abstractNum w:abstractNumId="21" w15:restartNumberingAfterBreak="0">
+  <w:abstractNum w:abstractNumId="23" w15:restartNumberingAfterBreak="0">
     <w:nsid w:val="6E7B4537"/>
     <w:multiLevelType w:val="hybridMultilevel"/>
     <w:tmpl w:val="4308E28E"/>
@@ -10910,7 +12095,7 @@
       </w:rPr>
     </w:lvl>
   </w:abstractNum>
-  <w:abstractNum w:abstractNumId="22" w15:restartNumberingAfterBreak="0">
+  <w:abstractNum w:abstractNumId="24" w15:restartNumberingAfterBreak="0">
     <w:nsid w:val="75FF7853"/>
     <w:multiLevelType w:val="hybridMultilevel"/>
     <w:tmpl w:val="1A72FEEA"/>
@@ -11023,7 +12208,7 @@
       </w:rPr>
     </w:lvl>
   </w:abstractNum>
-  <w:abstractNum w:abstractNumId="23" w15:restartNumberingAfterBreak="0">
+  <w:abstractNum w:abstractNumId="25" w15:restartNumberingAfterBreak="0">
     <w:nsid w:val="7906249E"/>
     <w:multiLevelType w:val="hybridMultilevel"/>
     <w:tmpl w:val="DD70AF1A"/>
@@ -11136,7 +12321,7 @@
       </w:rPr>
     </w:lvl>
   </w:abstractNum>
-  <w:abstractNum w:abstractNumId="24" w15:restartNumberingAfterBreak="0">
+  <w:abstractNum w:abstractNumId="26" w15:restartNumberingAfterBreak="0">
     <w:nsid w:val="793A79FC"/>
     <w:multiLevelType w:val="hybridMultilevel"/>
     <w:tmpl w:val="2F5C24A6"/>
@@ -11253,22 +12438,22 @@
     <w:abstractNumId w:val="0"/>
   </w:num>
   <w:num w:numId="2">
-    <w:abstractNumId w:val="19"/>
+    <w:abstractNumId w:val="21"/>
   </w:num>
   <w:num w:numId="3">
     <w:abstractNumId w:val="5"/>
   </w:num>
   <w:num w:numId="4">
-    <w:abstractNumId w:val="24"/>
+    <w:abstractNumId w:val="26"/>
   </w:num>
   <w:num w:numId="5">
     <w:abstractNumId w:val="4"/>
   </w:num>
   <w:num w:numId="6">
-    <w:abstractNumId w:val="14"/>
+    <w:abstractNumId w:val="15"/>
   </w:num>
   <w:num w:numId="7">
-    <w:abstractNumId w:val="22"/>
+    <w:abstractNumId w:val="24"/>
   </w:num>
   <w:num w:numId="8">
     <w:abstractNumId w:val="6"/>
@@ -11289,13 +12474,13 @@
     <w:abstractNumId w:val="1"/>
   </w:num>
   <w:num w:numId="14">
-    <w:abstractNumId w:val="16"/>
+    <w:abstractNumId w:val="18"/>
   </w:num>
   <w:num w:numId="15">
     <w:abstractNumId w:val="2"/>
   </w:num>
   <w:num w:numId="16">
-    <w:abstractNumId w:val="21"/>
+    <w:abstractNumId w:val="23"/>
   </w:num>
   <w:num w:numId="17">
     <w:abstractNumId w:val="8"/>
@@ -11304,25 +12489,31 @@
     <w:abstractNumId w:val="7"/>
   </w:num>
   <w:num w:numId="19">
-    <w:abstractNumId w:val="15"/>
+    <w:abstractNumId w:val="17"/>
   </w:num>
   <w:num w:numId="20">
+    <w:abstractNumId w:val="22"/>
+  </w:num>
+  <w:num w:numId="21">
+    <w:abstractNumId w:val="19"/>
+  </w:num>
+  <w:num w:numId="22">
     <w:abstractNumId w:val="20"/>
   </w:num>
-  <w:num w:numId="21">
-    <w:abstractNumId w:val="17"/>
-  </w:num>
-  <w:num w:numId="22">
-    <w:abstractNumId w:val="18"/>
-  </w:num>
   <w:num w:numId="23">
-    <w:abstractNumId w:val="23"/>
+    <w:abstractNumId w:val="25"/>
   </w:num>
   <w:num w:numId="24">
     <w:abstractNumId w:val="3"/>
   </w:num>
   <w:num w:numId="25">
     <w:abstractNumId w:val="11"/>
+  </w:num>
+  <w:num w:numId="26">
+    <w:abstractNumId w:val="14"/>
+  </w:num>
+  <w:num w:numId="27">
+    <w:abstractNumId w:val="16"/>
   </w:num>
   <w:numIdMacAtCleanup w:val="25"/>
 </w:numbering>

</xml_diff>